<commit_message>
Fixed the analysis and set up the presentation
</commit_message>
<xml_diff>
--- a/Κοινή Διαχείριση Πόρων σε Επίπεδο Δήμων και Πόλεων με Νέες Τεχνολογίες - Project/Κοινή Διαχείριση Πόρων σε Επίπεδο Δήμων και Πόλεων με Νέες Τεχνολογίες - Analysis.docx
+++ b/Κοινή Διαχείριση Πόρων σε Επίπεδο Δήμων και Πόλεων με Νέες Τεχνολογίες - Project/Κοινή Διαχείριση Πόρων σε Επίπεδο Δήμων και Πόλεων με Νέες Τεχνολογίες - Analysis.docx
@@ -68,14 +68,14 @@
         <w:rPr/>
         <w:drawing>
           <wp:inline distB="114300" distT="114300" distL="114300" distR="114300">
-            <wp:extent cx="2624138" cy="1971675"/>
+            <wp:extent cx="2628900" cy="2050231"/>
             <wp:effectExtent b="0" l="0" r="0" t="0"/>
-            <wp:docPr id="4" name="image3.png"/>
+            <wp:docPr id="4" name="image1.png"/>
             <a:graphic>
               <a:graphicData uri="http://schemas.openxmlformats.org/drawingml/2006/picture">
                 <pic:pic>
                   <pic:nvPicPr>
-                    <pic:cNvPr id="0" name="image3.png"/>
+                    <pic:cNvPr id="0" name="image1.png"/>
                     <pic:cNvPicPr preferRelativeResize="0"/>
                   </pic:nvPicPr>
                   <pic:blipFill>
@@ -88,7 +88,7 @@
                   <pic:spPr>
                     <a:xfrm>
                       <a:off x="0" y="0"/>
-                      <a:ext cx="2624138" cy="1971675"/>
+                      <a:ext cx="2628900" cy="2050231"/>
                     </a:xfrm>
                     <a:prstGeom prst="rect"/>
                     <a:ln/>
@@ -107,7 +107,7 @@
     </w:p>
     <w:sdt>
       <w:sdtPr>
-        <w:id w:val="1720158230"/>
+        <w:id w:val="-651158595"/>
         <w:docPartObj>
           <w:docPartGallery w:val="Table of Contents"/>
           <w:docPartUnique w:val="1"/>
@@ -1725,7 +1725,7 @@
               </w:rPr>
               <w:t xml:space="preserve">Αρχές προσβασιμότητας (WCAG 2.1 AA) και mobile-first σχεδίαση</w:t>
               <w:tab/>
-              <w:t xml:space="preserve">15</w:t>
+              <w:t xml:space="preserve">14</w:t>
             </w:r>
           </w:hyperlink>
           <w:r>
@@ -2005,7 +2005,7 @@
               </w:rPr>
               <w:t xml:space="preserve">Ενδεικτική Υλοποίηση - Proof of Concept</w:t>
               <w:tab/>
-              <w:t xml:space="preserve">16</w:t>
+              <w:t xml:space="preserve">15</w:t>
             </w:r>
           </w:hyperlink>
           <w:r>
@@ -2051,7 +2051,7 @@
               </w:rPr>
               <w:t xml:space="preserve">Github Link &amp; Youtube Demo</w:t>
               <w:tab/>
-              <w:t xml:space="preserve">16</w:t>
+              <w:t xml:space="preserve">15</w:t>
             </w:r>
           </w:hyperlink>
           <w:r>
@@ -2322,7 +2322,7 @@
               </w:rPr>
               <w:t xml:space="preserve">Επιχειρησιακή Λογική - Spring Boot Backend</w:t>
               <w:tab/>
-              <w:t xml:space="preserve">17</w:t>
+              <w:t xml:space="preserve">16</w:t>
             </w:r>
           </w:hyperlink>
           <w:r>
@@ -2663,7 +2663,6 @@
         <w:ind w:firstLine="360"/>
         <w:rPr>
           <w:i w:val="1"/>
-          <w:u w:val="none"/>
           <w:shd w:fill="auto" w:val="clear"/>
         </w:rPr>
       </w:pPr>
@@ -2686,7 +2685,6 @@
         <w:ind w:firstLine="360"/>
         <w:rPr>
           <w:i w:val="1"/>
-          <w:u w:val="none"/>
         </w:rPr>
       </w:pPr>
       <w:r>
@@ -2712,7 +2710,6 @@
         <w:ind w:firstLine="360"/>
         <w:rPr>
           <w:i w:val="1"/>
-          <w:u w:val="none"/>
         </w:rPr>
       </w:pPr>
       <w:r>
@@ -2738,7 +2735,6 @@
         <w:ind w:firstLine="360"/>
         <w:rPr>
           <w:i w:val="1"/>
-          <w:u w:val="none"/>
         </w:rPr>
       </w:pPr>
       <w:r>
@@ -5200,12 +5196,12 @@
           <wp:inline distB="114300" distT="114300" distL="114300" distR="114300">
             <wp:extent cx="6667500" cy="5655022"/>
             <wp:effectExtent b="0" l="0" r="0" t="0"/>
-            <wp:docPr id="3" name="image1.png"/>
+            <wp:docPr id="3" name="image2.png"/>
             <a:graphic>
               <a:graphicData uri="http://schemas.openxmlformats.org/drawingml/2006/picture">
                 <pic:pic>
                   <pic:nvPicPr>
-                    <pic:cNvPr id="0" name="image1.png"/>
+                    <pic:cNvPr id="0" name="image2.png"/>
                     <pic:cNvPicPr preferRelativeResize="0"/>
                   </pic:nvPicPr>
                   <pic:blipFill>
@@ -5267,14 +5263,14 @@
         <w:rPr/>
         <w:drawing>
           <wp:inline distB="114300" distT="114300" distL="114300" distR="114300">
-            <wp:extent cx="6029325" cy="5635972"/>
+            <wp:extent cx="6029325" cy="5864572"/>
             <wp:effectExtent b="0" l="0" r="0" t="0"/>
-            <wp:docPr id="1" name="image2.png"/>
+            <wp:docPr id="1" name="image4.png"/>
             <a:graphic>
               <a:graphicData uri="http://schemas.openxmlformats.org/drawingml/2006/picture">
                 <pic:pic>
                   <pic:nvPicPr>
-                    <pic:cNvPr id="0" name="image2.png"/>
+                    <pic:cNvPr id="0" name="image4.png"/>
                     <pic:cNvPicPr preferRelativeResize="0"/>
                   </pic:nvPicPr>
                   <pic:blipFill>
@@ -5287,7 +5283,7 @@
                   <pic:spPr>
                     <a:xfrm>
                       <a:off x="0" y="0"/>
-                      <a:ext cx="6029325" cy="5635972"/>
+                      <a:ext cx="6029325" cy="5864572"/>
                     </a:xfrm>
                     <a:prstGeom prst="rect"/>
                     <a:ln/>
@@ -5338,12 +5334,12 @@
           <wp:inline distB="114300" distT="114300" distL="114300" distR="114300">
             <wp:extent cx="6638925" cy="8384828"/>
             <wp:effectExtent b="0" l="0" r="0" t="0"/>
-            <wp:docPr id="2" name="image4.png"/>
+            <wp:docPr id="2" name="image3.png"/>
             <a:graphic>
               <a:graphicData uri="http://schemas.openxmlformats.org/drawingml/2006/picture">
                 <pic:pic>
                   <pic:nvPicPr>
-                    <pic:cNvPr id="0" name="image4.png"/>
+                    <pic:cNvPr id="0" name="image3.png"/>
                     <pic:cNvPicPr preferRelativeResize="0"/>
                   </pic:nvPicPr>
                   <pic:blipFill>
@@ -6323,7 +6319,7 @@
           <w:highlight w:val="magenta"/>
           <w:rtl w:val="0"/>
         </w:rPr>
-        <w:t xml:space="preserve">Δομή ομάδας και ρόλοι[Φικ]✅</w:t>
+        <w:t xml:space="preserve">Δομή ομάδας και ρόλοι[FIK]✅</w:t>
       </w:r>
     </w:p>
     <w:p>
@@ -6475,6 +6471,22 @@
       <w:pPr>
         <w:spacing w:line="360" w:lineRule="auto"/>
         <w:rPr>
+          <w:shd w:fill="4a86e8" w:val="clear"/>
+        </w:rPr>
+      </w:pPr>
+      <w:r>
+        <w:rPr>
+          <w:shd w:fill="4a86e8" w:val="clear"/>
+          <w:rtl w:val="0"/>
+        </w:rPr>
+        <w:t xml:space="preserve">SWOT/Root-Cause Analysis[GIAN]</w:t>
+      </w:r>
+    </w:p>
+    <w:p>
+      <w:pPr>
+        <w:spacing w:line="360" w:lineRule="auto"/>
+        <w:ind w:left="0" w:firstLine="0"/>
+        <w:rPr>
           <w:highlight w:val="yellow"/>
         </w:rPr>
       </w:pPr>
@@ -6483,13 +6495,12 @@
           <w:highlight w:val="yellow"/>
           <w:rtl w:val="0"/>
         </w:rPr>
-        <w:t xml:space="preserve">SWOT/Root-Cause Analysis</w:t>
-      </w:r>
-    </w:p>
-    <w:p>
-      <w:pPr>
-        <w:spacing w:line="360" w:lineRule="auto"/>
-        <w:ind w:left="0" w:firstLine="0"/>
+        <w:t xml:space="preserve">Σχεδίαση Στόχου (“to‑be”) &amp; Μετρικές Επιτυχίας</w:t>
+      </w:r>
+    </w:p>
+    <w:p>
+      <w:pPr>
+        <w:spacing w:line="360" w:lineRule="auto"/>
         <w:rPr>
           <w:highlight w:val="yellow"/>
         </w:rPr>
@@ -6499,7 +6510,7 @@
           <w:highlight w:val="yellow"/>
           <w:rtl w:val="0"/>
         </w:rPr>
-        <w:t xml:space="preserve">Σχεδίαση Στόχου (“to‑be”) &amp; Μετρικές Επιτυχίας</w:t>
+        <w:t xml:space="preserve">Ορισμός στόχων SMART</w:t>
       </w:r>
     </w:p>
     <w:p>
@@ -6514,21 +6525,6 @@
           <w:highlight w:val="yellow"/>
           <w:rtl w:val="0"/>
         </w:rPr>
-        <w:t xml:space="preserve">Ορισμός στόχων SMART</w:t>
-      </w:r>
-    </w:p>
-    <w:p>
-      <w:pPr>
-        <w:spacing w:line="360" w:lineRule="auto"/>
-        <w:rPr>
-          <w:highlight w:val="yellow"/>
-        </w:rPr>
-      </w:pPr>
-      <w:r>
-        <w:rPr>
-          <w:highlight w:val="yellow"/>
-          <w:rtl w:val="0"/>
-        </w:rPr>
         <w:t xml:space="preserve">Καθορισμός KPI/μετρικών</w:t>
       </w:r>
     </w:p>
@@ -6536,12 +6532,12 @@
       <w:pPr>
         <w:spacing w:line="360" w:lineRule="auto"/>
         <w:rPr>
-          <w:highlight w:val="yellow"/>
-        </w:rPr>
-      </w:pPr>
-      <w:r>
-        <w:rPr>
-          <w:highlight w:val="yellow"/>
+          <w:shd w:fill="4a86e8" w:val="clear"/>
+        </w:rPr>
+      </w:pPr>
+      <w:r>
+        <w:rPr>
+          <w:shd w:fill="4a86e8" w:val="clear"/>
           <w:rtl w:val="0"/>
         </w:rPr>
         <w:t xml:space="preserve">Κριτήρια Αποδοχής</w:t>
@@ -6591,7 +6587,7 @@
           <w:b w:val="1"/>
           <w:rtl w:val="0"/>
         </w:rPr>
-        <w:t xml:space="preserve">3/11</w:t>
+        <w:t xml:space="preserve">5/11</w:t>
       </w:r>
       <w:r>
         <w:rPr>

</xml_diff>